<commit_message>
ajustes compra vivienda y terreno indert
</commit_message>
<xml_diff>
--- a/storage/fonavis/template/cvrecibo.docx
+++ b/storage/fonavis/template/cvrecibo.docx
@@ -537,8 +537,6 @@
         </w:rPr>
         <w:t xml:space="preserve">${CAMPO35}                                       </w:t>
       </w:r>
-      <w:bookmarkStart w:id="0" w:name="_GoBack"/>
-      <w:bookmarkEnd w:id="0"/>
     </w:p>
     <w:tbl>
       <w:tblPr>
@@ -559,6 +557,9 @@
         <w:gridCol w:w="4489"/>
       </w:tblGrid>
       <w:tr>
+        <w:trPr>
+          <w:trHeight w:val="2574"/>
+        </w:trPr>
         <w:tc>
           <w:tcPr>
             <w:tcW w:w="4489" w:type="dxa"/>
@@ -616,10 +617,10 @@
                   <v:path o:extrusionok="f" gradientshapeok="t" o:connecttype="rect"/>
                   <o:lock v:ext="edit" aspectratio="t"/>
                 </v:shapetype>
-                <v:shape id="_x0000_i1025" type="#_x0000_t75" style="width:141.75pt;height:99.75pt" o:ole="">
+                <v:shape id="_x0000_i1025" type="#_x0000_t75" style="width:107.25pt;height:71.25pt" o:ole="">
                   <v:imagedata r:id="rId6" o:title=""/>
                 </v:shape>
-                <o:OLEObject Type="Embed" ProgID="PBrush" ShapeID="_x0000_i1025" DrawAspect="Content" ObjectID="_1678084938" r:id="rId7"/>
+                <o:OLEObject Type="Embed" ProgID="PBrush" ShapeID="_x0000_i1025" DrawAspect="Content" ObjectID="_1678103007" r:id="rId7"/>
               </w:object>
             </w:r>
           </w:p>
@@ -665,15 +666,6 @@
               <w:t>DIRECCION GENERAL DEL FONAVIS</w:t>
             </w:r>
           </w:p>
-          <w:p>
-            <w:pPr>
-              <w:spacing w:before="100" w:after="100" w:line="276" w:lineRule="auto"/>
-              <w:jc w:val="both"/>
-              <w:rPr>
-                <w:rFonts w:asciiTheme="majorHAnsi" w:eastAsia="Arial Unicode MS" w:hAnsiTheme="majorHAnsi" w:cs="Arial Unicode MS"/>
-              </w:rPr>
-            </w:pPr>
-          </w:p>
         </w:tc>
       </w:tr>
     </w:tbl>
@@ -685,6 +677,8 @@
           <w:rFonts w:asciiTheme="majorHAnsi" w:eastAsia="Arial Unicode MS" w:hAnsiTheme="majorHAnsi" w:cs="Arial Unicode MS"/>
         </w:rPr>
       </w:pPr>
+      <w:bookmarkStart w:id="0" w:name="_GoBack"/>
+      <w:bookmarkEnd w:id="0"/>
     </w:p>
     <w:sectPr>
       <w:headerReference w:type="default" r:id="rId8"/>

</xml_diff>